<commit_message>
ini hasil akhir rancangan use case pizza
</commit_message>
<xml_diff>
--- a/Usecase pizza.docx
+++ b/Usecase pizza.docx
@@ -10,6 +10,8 @@
           <w:lang w:eastAsia="id-ID"/>
         </w:rPr>
       </w:pPr>
+      <w:bookmarkStart w:id="0" w:name="_GoBack"/>
+      <w:bookmarkEnd w:id="0"/>
       <w:r>
         <w:rPr>
           <w:noProof/>
@@ -160,9 +162,9 @@
           <w:lang w:eastAsia="id-ID"/>
         </w:rPr>
         <w:drawing>
-          <wp:inline distT="0" distB="0" distL="0" distR="0" wp14:anchorId="440C2B07" wp14:editId="44F11C1C">
-            <wp:extent cx="5205454" cy="4198288"/>
-            <wp:effectExtent l="0" t="0" r="0" b="0"/>
+          <wp:inline distT="0" distB="0" distL="0" distR="0" wp14:anchorId="2240B468" wp14:editId="3E16BBDF">
+            <wp:extent cx="5168347" cy="4188789"/>
+            <wp:effectExtent l="0" t="0" r="0" b="2540"/>
             <wp:docPr id="1" name="Picture 1"/>
             <wp:cNvGraphicFramePr>
               <a:graphicFrameLocks xmlns:a="http://schemas.openxmlformats.org/drawingml/2006/main" noChangeAspect="1"/>
@@ -183,7 +185,7 @@
                   <pic:spPr>
                     <a:xfrm>
                       <a:off x="0" y="0"/>
-                      <a:ext cx="5208670" cy="4200882"/>
+                      <a:ext cx="5167102" cy="4187780"/>
                     </a:xfrm>
                     <a:prstGeom prst="rect">
                       <a:avLst/>
@@ -2309,7 +2311,13 @@
               <w:rPr>
                 <w:lang w:eastAsia="en-GB"/>
               </w:rPr>
-              <w:t xml:space="preserve">pesanan dari konnsumen yang ditujukan kepada karyawan yang kemudian akan di proses. </w:t>
+              <w:t>pesanan dari konnsumen yang ditujukan kepada karyawan yang kemudian akan di proses.</w:t>
+            </w:r>
+            <w:r>
+              <w:rPr>
+                <w:lang w:eastAsia="en-GB"/>
+              </w:rPr>
+              <w:t xml:space="preserve"> </w:t>
             </w:r>
           </w:p>
         </w:tc>
@@ -3144,7 +3152,19 @@
               <w:t xml:space="preserve">Proses ini digunakan untuk </w:t>
             </w:r>
             <w:r>
-              <w:t>menginformasikan ketersediaan pesanan kepada konsumen.</w:t>
+              <w:t xml:space="preserve">menginformasikan </w:t>
+            </w:r>
+            <w:r>
+              <w:t xml:space="preserve">ketersediaan </w:t>
+            </w:r>
+            <w:r>
+              <w:t xml:space="preserve">pesanan kepada </w:t>
+            </w:r>
+            <w:r>
+              <w:t>konsumen</w:t>
+            </w:r>
+            <w:r>
+              <w:t>.</w:t>
             </w:r>
           </w:p>
         </w:tc>
@@ -3862,41 +3882,6 @@
         </w:tc>
       </w:tr>
     </w:tbl>
-    <w:p>
-      <w:pPr>
-        <w:tabs>
-          <w:tab w:val="left" w:pos="927"/>
-        </w:tabs>
-      </w:pPr>
-    </w:p>
-    <w:p>
-      <w:pPr>
-        <w:tabs>
-          <w:tab w:val="left" w:pos="927"/>
-        </w:tabs>
-      </w:pPr>
-    </w:p>
-    <w:p>
-      <w:pPr>
-        <w:tabs>
-          <w:tab w:val="left" w:pos="927"/>
-        </w:tabs>
-      </w:pPr>
-    </w:p>
-    <w:p>
-      <w:pPr>
-        <w:tabs>
-          <w:tab w:val="left" w:pos="927"/>
-        </w:tabs>
-      </w:pPr>
-    </w:p>
-    <w:p>
-      <w:pPr>
-        <w:tabs>
-          <w:tab w:val="left" w:pos="927"/>
-        </w:tabs>
-      </w:pPr>
-    </w:p>
     <w:p>
       <w:pPr>
         <w:tabs>
@@ -3917,7 +3902,922 @@
         <w:rPr>
           <w:b/>
         </w:rPr>
-        <w:lastRenderedPageBreak/>
+        <w:t>Usecase</w:t>
+      </w:r>
+      <w:proofErr w:type="spellEnd"/>
+      <w:r>
+        <w:rPr>
+          <w:b/>
+        </w:rPr>
+        <w:t xml:space="preserve"> </w:t>
+      </w:r>
+      <w:r>
+        <w:rPr>
+          <w:b/>
+          <w:lang w:val="id-ID"/>
+        </w:rPr>
+        <w:t>Bill Keluar</w:t>
+      </w:r>
+    </w:p>
+    <w:tbl>
+      <w:tblPr>
+        <w:tblW w:w="9005" w:type="dxa"/>
+        <w:tblInd w:w="108" w:type="dxa"/>
+        <w:tblBorders>
+          <w:top w:val="single" w:sz="4" w:space="0" w:color="auto"/>
+          <w:left w:val="single" w:sz="4" w:space="0" w:color="auto"/>
+          <w:bottom w:val="single" w:sz="4" w:space="0" w:color="auto"/>
+          <w:right w:val="single" w:sz="4" w:space="0" w:color="auto"/>
+          <w:insideH w:val="single" w:sz="4" w:space="0" w:color="auto"/>
+          <w:insideV w:val="single" w:sz="4" w:space="0" w:color="auto"/>
+        </w:tblBorders>
+        <w:tblLook w:val="0000" w:firstRow="0" w:lastRow="0" w:firstColumn="0" w:lastColumn="0" w:noHBand="0" w:noVBand="0"/>
+      </w:tblPr>
+      <w:tblGrid>
+        <w:gridCol w:w="2129"/>
+        <w:gridCol w:w="2449"/>
+        <w:gridCol w:w="4427"/>
+      </w:tblGrid>
+      <w:tr>
+        <w:trPr>
+          <w:trHeight w:val="503"/>
+        </w:trPr>
+        <w:tc>
+          <w:tcPr>
+            <w:tcW w:w="2129" w:type="dxa"/>
+            <w:tcBorders>
+              <w:top w:val="single" w:sz="4" w:space="0" w:color="auto"/>
+              <w:left w:val="single" w:sz="4" w:space="0" w:color="auto"/>
+              <w:bottom w:val="single" w:sz="4" w:space="0" w:color="auto"/>
+              <w:right w:val="single" w:sz="4" w:space="0" w:color="auto"/>
+            </w:tcBorders>
+          </w:tcPr>
+          <w:p>
+            <w:pPr>
+              <w:rPr>
+                <w:b/>
+                <w:bCs/>
+              </w:rPr>
+            </w:pPr>
+            <w:r>
+              <w:rPr>
+                <w:b/>
+                <w:bCs/>
+              </w:rPr>
+              <w:t>Nomor</w:t>
+            </w:r>
+          </w:p>
+        </w:tc>
+        <w:tc>
+          <w:tcPr>
+            <w:tcW w:w="6876" w:type="dxa"/>
+            <w:gridSpan w:val="2"/>
+            <w:tcBorders>
+              <w:top w:val="single" w:sz="4" w:space="0" w:color="auto"/>
+              <w:left w:val="single" w:sz="4" w:space="0" w:color="auto"/>
+              <w:bottom w:val="single" w:sz="4" w:space="0" w:color="auto"/>
+              <w:right w:val="single" w:sz="4" w:space="0" w:color="auto"/>
+            </w:tcBorders>
+          </w:tcPr>
+          <w:p>
+            <w:r>
+              <w:t>00</w:t>
+            </w:r>
+            <w:r>
+              <w:t>5</w:t>
+            </w:r>
+          </w:p>
+        </w:tc>
+      </w:tr>
+      <w:tr>
+        <w:trPr>
+          <w:trHeight w:val="503"/>
+        </w:trPr>
+        <w:tc>
+          <w:tcPr>
+            <w:tcW w:w="2129" w:type="dxa"/>
+            <w:tcBorders>
+              <w:top w:val="single" w:sz="4" w:space="0" w:color="auto"/>
+              <w:left w:val="single" w:sz="4" w:space="0" w:color="auto"/>
+              <w:bottom w:val="single" w:sz="4" w:space="0" w:color="auto"/>
+              <w:right w:val="single" w:sz="4" w:space="0" w:color="auto"/>
+            </w:tcBorders>
+          </w:tcPr>
+          <w:p>
+            <w:pPr>
+              <w:rPr>
+                <w:b/>
+                <w:bCs/>
+              </w:rPr>
+            </w:pPr>
+            <w:r>
+              <w:rPr>
+                <w:b/>
+                <w:bCs/>
+              </w:rPr>
+              <w:t>Nama</w:t>
+            </w:r>
+          </w:p>
+        </w:tc>
+        <w:tc>
+          <w:tcPr>
+            <w:tcW w:w="6876" w:type="dxa"/>
+            <w:gridSpan w:val="2"/>
+            <w:tcBorders>
+              <w:top w:val="single" w:sz="4" w:space="0" w:color="auto"/>
+              <w:left w:val="single" w:sz="4" w:space="0" w:color="auto"/>
+              <w:bottom w:val="single" w:sz="4" w:space="0" w:color="auto"/>
+              <w:right w:val="single" w:sz="4" w:space="0" w:color="auto"/>
+            </w:tcBorders>
+          </w:tcPr>
+          <w:p>
+            <w:pPr>
+              <w:jc w:val="both"/>
+            </w:pPr>
+            <w:r>
+              <w:t>Bill Keluar</w:t>
+            </w:r>
+          </w:p>
+        </w:tc>
+      </w:tr>
+      <w:tr>
+        <w:trPr>
+          <w:trHeight w:val="457"/>
+        </w:trPr>
+        <w:tc>
+          <w:tcPr>
+            <w:tcW w:w="2129" w:type="dxa"/>
+            <w:tcBorders>
+              <w:top w:val="single" w:sz="4" w:space="0" w:color="auto"/>
+              <w:left w:val="single" w:sz="4" w:space="0" w:color="auto"/>
+              <w:bottom w:val="single" w:sz="4" w:space="0" w:color="auto"/>
+              <w:right w:val="single" w:sz="4" w:space="0" w:color="auto"/>
+            </w:tcBorders>
+          </w:tcPr>
+          <w:p>
+            <w:pPr>
+              <w:rPr>
+                <w:b/>
+                <w:bCs/>
+              </w:rPr>
+            </w:pPr>
+            <w:r>
+              <w:rPr>
+                <w:b/>
+                <w:bCs/>
+              </w:rPr>
+              <w:t>Tujuan</w:t>
+            </w:r>
+          </w:p>
+        </w:tc>
+        <w:tc>
+          <w:tcPr>
+            <w:tcW w:w="6876" w:type="dxa"/>
+            <w:gridSpan w:val="2"/>
+            <w:tcBorders>
+              <w:top w:val="single" w:sz="4" w:space="0" w:color="auto"/>
+              <w:left w:val="single" w:sz="4" w:space="0" w:color="auto"/>
+              <w:bottom w:val="single" w:sz="4" w:space="0" w:color="auto"/>
+              <w:right w:val="single" w:sz="4" w:space="0" w:color="auto"/>
+            </w:tcBorders>
+          </w:tcPr>
+          <w:p>
+            <w:pPr>
+              <w:jc w:val="both"/>
+            </w:pPr>
+            <w:r>
+              <w:rPr>
+                <w:lang w:val="nb-NO"/>
+              </w:rPr>
+              <w:t xml:space="preserve">Proses ini digunakan untuk </w:t>
+            </w:r>
+            <w:r>
+              <w:t xml:space="preserve">menginformasikan </w:t>
+            </w:r>
+            <w:r>
+              <w:t>harga pizza yang harus dibayar.</w:t>
+            </w:r>
+          </w:p>
+        </w:tc>
+      </w:tr>
+      <w:tr>
+        <w:trPr>
+          <w:trHeight w:val="588"/>
+        </w:trPr>
+        <w:tc>
+          <w:tcPr>
+            <w:tcW w:w="2129" w:type="dxa"/>
+            <w:tcBorders>
+              <w:top w:val="single" w:sz="4" w:space="0" w:color="auto"/>
+              <w:left w:val="single" w:sz="4" w:space="0" w:color="auto"/>
+              <w:bottom w:val="single" w:sz="4" w:space="0" w:color="auto"/>
+              <w:right w:val="single" w:sz="4" w:space="0" w:color="auto"/>
+            </w:tcBorders>
+          </w:tcPr>
+          <w:p>
+            <w:pPr>
+              <w:rPr>
+                <w:b/>
+                <w:bCs/>
+              </w:rPr>
+            </w:pPr>
+            <w:r>
+              <w:rPr>
+                <w:b/>
+                <w:bCs/>
+              </w:rPr>
+              <w:lastRenderedPageBreak/>
+              <w:t>Deskripsi</w:t>
+            </w:r>
+          </w:p>
+        </w:tc>
+        <w:tc>
+          <w:tcPr>
+            <w:tcW w:w="6876" w:type="dxa"/>
+            <w:gridSpan w:val="2"/>
+            <w:tcBorders>
+              <w:top w:val="single" w:sz="4" w:space="0" w:color="auto"/>
+              <w:left w:val="single" w:sz="4" w:space="0" w:color="auto"/>
+              <w:bottom w:val="single" w:sz="4" w:space="0" w:color="auto"/>
+              <w:right w:val="single" w:sz="4" w:space="0" w:color="auto"/>
+            </w:tcBorders>
+          </w:tcPr>
+          <w:p>
+            <w:pPr>
+              <w:tabs>
+                <w:tab w:val="left" w:pos="399"/>
+              </w:tabs>
+              <w:spacing w:before="100" w:beforeAutospacing="1" w:after="100" w:afterAutospacing="1"/>
+              <w:contextualSpacing/>
+              <w:jc w:val="both"/>
+              <w:rPr>
+                <w:lang w:eastAsia="en-GB"/>
+              </w:rPr>
+            </w:pPr>
+            <w:r>
+              <w:rPr>
+                <w:lang w:eastAsia="en-GB"/>
+              </w:rPr>
+              <w:t xml:space="preserve">Use case ini menggambarkan proses </w:t>
+            </w:r>
+            <w:r>
+              <w:rPr>
+                <w:lang w:eastAsia="en-GB"/>
+              </w:rPr>
+              <w:t>penginformasian harga pizza yang telah dipilih sebelumnya, apabila pizza yang dipesan tersedia maka harga muncul dan apabila tidak ada hargapun tidak muncul.</w:t>
+            </w:r>
+            <w:r>
+              <w:rPr>
+                <w:lang w:eastAsia="en-GB"/>
+              </w:rPr>
+              <w:t xml:space="preserve"> </w:t>
+            </w:r>
+          </w:p>
+        </w:tc>
+      </w:tr>
+      <w:tr>
+        <w:trPr>
+          <w:trHeight w:val="515"/>
+        </w:trPr>
+        <w:tc>
+          <w:tcPr>
+            <w:tcW w:w="2129" w:type="dxa"/>
+            <w:tcBorders>
+              <w:top w:val="single" w:sz="4" w:space="0" w:color="auto"/>
+              <w:left w:val="single" w:sz="4" w:space="0" w:color="auto"/>
+              <w:bottom w:val="single" w:sz="4" w:space="0" w:color="auto"/>
+              <w:right w:val="single" w:sz="4" w:space="0" w:color="auto"/>
+            </w:tcBorders>
+          </w:tcPr>
+          <w:p>
+            <w:pPr>
+              <w:rPr>
+                <w:b/>
+                <w:bCs/>
+              </w:rPr>
+            </w:pPr>
+            <w:r>
+              <w:rPr>
+                <w:b/>
+                <w:bCs/>
+              </w:rPr>
+              <w:t>Aktor</w:t>
+            </w:r>
+          </w:p>
+        </w:tc>
+        <w:tc>
+          <w:tcPr>
+            <w:tcW w:w="6876" w:type="dxa"/>
+            <w:gridSpan w:val="2"/>
+            <w:tcBorders>
+              <w:top w:val="single" w:sz="4" w:space="0" w:color="auto"/>
+              <w:left w:val="single" w:sz="4" w:space="0" w:color="auto"/>
+              <w:bottom w:val="single" w:sz="4" w:space="0" w:color="auto"/>
+              <w:right w:val="single" w:sz="4" w:space="0" w:color="auto"/>
+            </w:tcBorders>
+          </w:tcPr>
+          <w:p>
+            <w:pPr>
+              <w:jc w:val="both"/>
+            </w:pPr>
+            <w:r>
+              <w:t>Karyawan</w:t>
+            </w:r>
+          </w:p>
+        </w:tc>
+      </w:tr>
+      <w:tr>
+        <w:trPr>
+          <w:trHeight w:val="503"/>
+        </w:trPr>
+        <w:tc>
+          <w:tcPr>
+            <w:tcW w:w="2129" w:type="dxa"/>
+            <w:tcBorders>
+              <w:top w:val="single" w:sz="4" w:space="0" w:color="auto"/>
+              <w:left w:val="single" w:sz="4" w:space="0" w:color="auto"/>
+              <w:bottom w:val="single" w:sz="4" w:space="0" w:color="auto"/>
+              <w:right w:val="single" w:sz="4" w:space="0" w:color="auto"/>
+            </w:tcBorders>
+          </w:tcPr>
+          <w:p>
+            <w:pPr>
+              <w:rPr>
+                <w:b/>
+                <w:bCs/>
+              </w:rPr>
+            </w:pPr>
+            <w:r>
+              <w:rPr>
+                <w:b/>
+                <w:bCs/>
+              </w:rPr>
+              <w:t>Pre</w:t>
+            </w:r>
+            <w:r>
+              <w:rPr>
+                <w:b/>
+                <w:bCs/>
+              </w:rPr>
+              <w:t xml:space="preserve"> </w:t>
+            </w:r>
+            <w:r>
+              <w:rPr>
+                <w:b/>
+                <w:bCs/>
+              </w:rPr>
+              <w:t>Kondisi</w:t>
+            </w:r>
+          </w:p>
+        </w:tc>
+        <w:tc>
+          <w:tcPr>
+            <w:tcW w:w="6876" w:type="dxa"/>
+            <w:gridSpan w:val="2"/>
+            <w:tcBorders>
+              <w:top w:val="single" w:sz="4" w:space="0" w:color="auto"/>
+              <w:left w:val="single" w:sz="4" w:space="0" w:color="auto"/>
+              <w:bottom w:val="single" w:sz="4" w:space="0" w:color="auto"/>
+              <w:right w:val="single" w:sz="4" w:space="0" w:color="auto"/>
+            </w:tcBorders>
+          </w:tcPr>
+          <w:p>
+            <w:r>
+              <w:t>Aktor telah masuk kehalaman dashboard</w:t>
+            </w:r>
+          </w:p>
+        </w:tc>
+      </w:tr>
+      <w:tr>
+        <w:trPr>
+          <w:trHeight w:val="515"/>
+        </w:trPr>
+        <w:tc>
+          <w:tcPr>
+            <w:tcW w:w="9005" w:type="dxa"/>
+            <w:gridSpan w:val="3"/>
+            <w:tcBorders>
+              <w:top w:val="single" w:sz="4" w:space="0" w:color="auto"/>
+              <w:left w:val="single" w:sz="4" w:space="0" w:color="auto"/>
+              <w:bottom w:val="single" w:sz="4" w:space="0" w:color="auto"/>
+              <w:right w:val="single" w:sz="4" w:space="0" w:color="auto"/>
+            </w:tcBorders>
+          </w:tcPr>
+          <w:p>
+            <w:pPr>
+              <w:jc w:val="center"/>
+              <w:rPr>
+                <w:b/>
+              </w:rPr>
+            </w:pPr>
+            <w:r>
+              <w:rPr>
+                <w:b/>
+              </w:rPr>
+              <w:t>Skenario Utama</w:t>
+            </w:r>
+          </w:p>
+        </w:tc>
+      </w:tr>
+      <w:tr>
+        <w:trPr>
+          <w:trHeight w:val="503"/>
+        </w:trPr>
+        <w:tc>
+          <w:tcPr>
+            <w:tcW w:w="4578" w:type="dxa"/>
+            <w:gridSpan w:val="2"/>
+            <w:tcBorders>
+              <w:top w:val="single" w:sz="4" w:space="0" w:color="auto"/>
+              <w:left w:val="single" w:sz="4" w:space="0" w:color="auto"/>
+              <w:bottom w:val="single" w:sz="4" w:space="0" w:color="auto"/>
+              <w:right w:val="single" w:sz="4" w:space="0" w:color="auto"/>
+            </w:tcBorders>
+          </w:tcPr>
+          <w:p>
+            <w:pPr>
+              <w:jc w:val="center"/>
+              <w:rPr>
+                <w:b/>
+                <w:bCs/>
+              </w:rPr>
+            </w:pPr>
+            <w:r>
+              <w:rPr>
+                <w:b/>
+                <w:bCs/>
+              </w:rPr>
+              <w:t>Aksi Aktor</w:t>
+            </w:r>
+          </w:p>
+        </w:tc>
+        <w:tc>
+          <w:tcPr>
+            <w:tcW w:w="4427" w:type="dxa"/>
+            <w:tcBorders>
+              <w:top w:val="single" w:sz="4" w:space="0" w:color="auto"/>
+              <w:left w:val="single" w:sz="4" w:space="0" w:color="auto"/>
+              <w:bottom w:val="single" w:sz="4" w:space="0" w:color="auto"/>
+              <w:right w:val="single" w:sz="4" w:space="0" w:color="auto"/>
+            </w:tcBorders>
+          </w:tcPr>
+          <w:p>
+            <w:pPr>
+              <w:jc w:val="center"/>
+              <w:rPr>
+                <w:b/>
+                <w:bCs/>
+                <w:lang w:val="sv-SE"/>
+              </w:rPr>
+            </w:pPr>
+            <w:r>
+              <w:rPr>
+                <w:b/>
+                <w:bCs/>
+              </w:rPr>
+              <w:t>Reaksi Si</w:t>
+            </w:r>
+            <w:r>
+              <w:rPr>
+                <w:b/>
+                <w:bCs/>
+                <w:lang w:val="sv-SE"/>
+              </w:rPr>
+              <w:t>stem</w:t>
+            </w:r>
+          </w:p>
+        </w:tc>
+      </w:tr>
+      <w:tr>
+        <w:trPr>
+          <w:trHeight w:val="830"/>
+        </w:trPr>
+        <w:tc>
+          <w:tcPr>
+            <w:tcW w:w="4578" w:type="dxa"/>
+            <w:gridSpan w:val="2"/>
+            <w:tcBorders>
+              <w:top w:val="single" w:sz="4" w:space="0" w:color="auto"/>
+              <w:left w:val="single" w:sz="4" w:space="0" w:color="auto"/>
+              <w:bottom w:val="single" w:sz="4" w:space="0" w:color="auto"/>
+              <w:right w:val="single" w:sz="4" w:space="0" w:color="auto"/>
+            </w:tcBorders>
+          </w:tcPr>
+          <w:p>
+            <w:pPr>
+              <w:pStyle w:val="ListParagraph"/>
+              <w:numPr>
+                <w:ilvl w:val="0"/>
+                <w:numId w:val="2"/>
+              </w:numPr>
+              <w:ind w:left="540"/>
+              <w:jc w:val="both"/>
+              <w:rPr>
+                <w:bCs/>
+              </w:rPr>
+            </w:pPr>
+            <w:r>
+              <w:rPr>
+                <w:bCs/>
+                <w:lang w:val="id-ID"/>
+              </w:rPr>
+              <w:t>Karyawan</w:t>
+            </w:r>
+            <w:r>
+              <w:rPr>
+                <w:bCs/>
+              </w:rPr>
+              <w:t xml:space="preserve"> </w:t>
+            </w:r>
+            <w:proofErr w:type="spellStart"/>
+            <w:r>
+              <w:rPr>
+                <w:bCs/>
+              </w:rPr>
+              <w:t>masuk</w:t>
+            </w:r>
+            <w:proofErr w:type="spellEnd"/>
+            <w:r>
+              <w:rPr>
+                <w:bCs/>
+              </w:rPr>
+              <w:t xml:space="preserve"> </w:t>
+            </w:r>
+            <w:proofErr w:type="spellStart"/>
+            <w:r>
+              <w:rPr>
+                <w:bCs/>
+              </w:rPr>
+              <w:t>kehalaman</w:t>
+            </w:r>
+            <w:proofErr w:type="spellEnd"/>
+            <w:r>
+              <w:rPr>
+                <w:bCs/>
+              </w:rPr>
+              <w:t xml:space="preserve"> </w:t>
+            </w:r>
+            <w:r>
+              <w:rPr>
+                <w:bCs/>
+                <w:lang w:val="id-ID"/>
+              </w:rPr>
+              <w:t>bill</w:t>
+            </w:r>
+          </w:p>
+        </w:tc>
+        <w:tc>
+          <w:tcPr>
+            <w:tcW w:w="4427" w:type="dxa"/>
+            <w:tcBorders>
+              <w:top w:val="single" w:sz="4" w:space="0" w:color="auto"/>
+              <w:left w:val="single" w:sz="4" w:space="0" w:color="auto"/>
+              <w:bottom w:val="single" w:sz="4" w:space="0" w:color="auto"/>
+              <w:right w:val="single" w:sz="4" w:space="0" w:color="auto"/>
+            </w:tcBorders>
+          </w:tcPr>
+          <w:p>
+            <w:pPr>
+              <w:rPr>
+                <w:bCs/>
+              </w:rPr>
+            </w:pPr>
+          </w:p>
+        </w:tc>
+      </w:tr>
+      <w:tr>
+        <w:trPr>
+          <w:trHeight w:val="616"/>
+        </w:trPr>
+        <w:tc>
+          <w:tcPr>
+            <w:tcW w:w="4578" w:type="dxa"/>
+            <w:gridSpan w:val="2"/>
+            <w:tcBorders>
+              <w:top w:val="single" w:sz="4" w:space="0" w:color="auto"/>
+              <w:left w:val="single" w:sz="4" w:space="0" w:color="auto"/>
+              <w:bottom w:val="single" w:sz="4" w:space="0" w:color="auto"/>
+              <w:right w:val="single" w:sz="4" w:space="0" w:color="auto"/>
+            </w:tcBorders>
+          </w:tcPr>
+          <w:p>
+            <w:pPr>
+              <w:pStyle w:val="ListParagraph"/>
+              <w:numPr>
+                <w:ilvl w:val="0"/>
+                <w:numId w:val="2"/>
+              </w:numPr>
+              <w:ind w:left="540"/>
+              <w:jc w:val="both"/>
+              <w:rPr>
+                <w:bCs/>
+              </w:rPr>
+            </w:pPr>
+            <w:r>
+              <w:rPr>
+                <w:bCs/>
+                <w:lang w:val="id-ID"/>
+              </w:rPr>
+              <w:t>Karyawan</w:t>
+            </w:r>
+            <w:r>
+              <w:rPr>
+                <w:bCs/>
+              </w:rPr>
+              <w:t xml:space="preserve"> </w:t>
+            </w:r>
+            <w:r>
+              <w:rPr>
+                <w:bCs/>
+                <w:lang w:val="id-ID"/>
+              </w:rPr>
+              <w:t>memasukan harga pizza</w:t>
+            </w:r>
+          </w:p>
+        </w:tc>
+        <w:tc>
+          <w:tcPr>
+            <w:tcW w:w="4427" w:type="dxa"/>
+            <w:tcBorders>
+              <w:top w:val="single" w:sz="4" w:space="0" w:color="auto"/>
+              <w:left w:val="single" w:sz="4" w:space="0" w:color="auto"/>
+              <w:bottom w:val="single" w:sz="4" w:space="0" w:color="auto"/>
+              <w:right w:val="single" w:sz="4" w:space="0" w:color="auto"/>
+            </w:tcBorders>
+          </w:tcPr>
+          <w:p>
+            <w:pPr>
+              <w:pStyle w:val="ListParagraph"/>
+              <w:ind w:left="522"/>
+              <w:rPr>
+                <w:bCs/>
+                <w:lang w:val="fi-FI"/>
+              </w:rPr>
+            </w:pPr>
+          </w:p>
+        </w:tc>
+      </w:tr>
+      <w:tr>
+        <w:trPr>
+          <w:trHeight w:val="818"/>
+        </w:trPr>
+        <w:tc>
+          <w:tcPr>
+            <w:tcW w:w="4578" w:type="dxa"/>
+            <w:gridSpan w:val="2"/>
+            <w:tcBorders>
+              <w:top w:val="single" w:sz="4" w:space="0" w:color="auto"/>
+              <w:left w:val="single" w:sz="4" w:space="0" w:color="auto"/>
+              <w:bottom w:val="single" w:sz="4" w:space="0" w:color="auto"/>
+              <w:right w:val="single" w:sz="4" w:space="0" w:color="auto"/>
+            </w:tcBorders>
+          </w:tcPr>
+          <w:p>
+            <w:pPr>
+              <w:jc w:val="both"/>
+              <w:rPr>
+                <w:bCs/>
+              </w:rPr>
+            </w:pPr>
+          </w:p>
+        </w:tc>
+        <w:tc>
+          <w:tcPr>
+            <w:tcW w:w="4427" w:type="dxa"/>
+            <w:tcBorders>
+              <w:top w:val="single" w:sz="4" w:space="0" w:color="auto"/>
+              <w:left w:val="single" w:sz="4" w:space="0" w:color="auto"/>
+              <w:bottom w:val="single" w:sz="4" w:space="0" w:color="auto"/>
+              <w:right w:val="single" w:sz="4" w:space="0" w:color="auto"/>
+            </w:tcBorders>
+          </w:tcPr>
+          <w:p>
+            <w:pPr>
+              <w:pStyle w:val="ListParagraph"/>
+              <w:numPr>
+                <w:ilvl w:val="0"/>
+                <w:numId w:val="2"/>
+              </w:numPr>
+              <w:ind w:left="522"/>
+              <w:rPr>
+                <w:bCs/>
+              </w:rPr>
+            </w:pPr>
+            <w:proofErr w:type="spellStart"/>
+            <w:r>
+              <w:rPr>
+                <w:bCs/>
+              </w:rPr>
+              <w:t>Aplikasi</w:t>
+            </w:r>
+            <w:proofErr w:type="spellEnd"/>
+            <w:r>
+              <w:rPr>
+                <w:bCs/>
+              </w:rPr>
+              <w:t xml:space="preserve"> </w:t>
+            </w:r>
+            <w:proofErr w:type="spellStart"/>
+            <w:r>
+              <w:rPr>
+                <w:bCs/>
+              </w:rPr>
+              <w:t>menyimpan</w:t>
+            </w:r>
+            <w:proofErr w:type="spellEnd"/>
+            <w:r>
+              <w:rPr>
+                <w:bCs/>
+              </w:rPr>
+              <w:t xml:space="preserve"> </w:t>
+            </w:r>
+            <w:r>
+              <w:rPr>
+                <w:bCs/>
+                <w:lang w:val="id-ID"/>
+              </w:rPr>
+              <w:t>harga pizza.</w:t>
+            </w:r>
+          </w:p>
+        </w:tc>
+      </w:tr>
+      <w:tr>
+        <w:trPr>
+          <w:trHeight w:val="818"/>
+        </w:trPr>
+        <w:tc>
+          <w:tcPr>
+            <w:tcW w:w="4578" w:type="dxa"/>
+            <w:gridSpan w:val="2"/>
+            <w:tcBorders>
+              <w:top w:val="single" w:sz="4" w:space="0" w:color="auto"/>
+              <w:left w:val="single" w:sz="4" w:space="0" w:color="auto"/>
+              <w:bottom w:val="single" w:sz="4" w:space="0" w:color="auto"/>
+              <w:right w:val="single" w:sz="4" w:space="0" w:color="auto"/>
+            </w:tcBorders>
+          </w:tcPr>
+          <w:p>
+            <w:pPr>
+              <w:pStyle w:val="ListParagraph"/>
+              <w:jc w:val="both"/>
+              <w:rPr>
+                <w:bCs/>
+              </w:rPr>
+            </w:pPr>
+          </w:p>
+        </w:tc>
+        <w:tc>
+          <w:tcPr>
+            <w:tcW w:w="4427" w:type="dxa"/>
+            <w:tcBorders>
+              <w:top w:val="single" w:sz="4" w:space="0" w:color="auto"/>
+              <w:left w:val="single" w:sz="4" w:space="0" w:color="auto"/>
+              <w:bottom w:val="single" w:sz="4" w:space="0" w:color="auto"/>
+              <w:right w:val="single" w:sz="4" w:space="0" w:color="auto"/>
+            </w:tcBorders>
+          </w:tcPr>
+          <w:p>
+            <w:pPr>
+              <w:pStyle w:val="ListParagraph"/>
+              <w:numPr>
+                <w:ilvl w:val="0"/>
+                <w:numId w:val="2"/>
+              </w:numPr>
+              <w:ind w:left="522"/>
+              <w:rPr>
+                <w:bCs/>
+              </w:rPr>
+            </w:pPr>
+            <w:r>
+              <w:rPr>
+                <w:bCs/>
+                <w:lang w:val="id-ID"/>
+              </w:rPr>
+              <w:t>Harga pizza berhasil di munculkan</w:t>
+            </w:r>
+            <w:r>
+              <w:rPr>
+                <w:bCs/>
+                <w:lang w:val="id-ID"/>
+              </w:rPr>
+              <w:t>.</w:t>
+            </w:r>
+          </w:p>
+        </w:tc>
+      </w:tr>
+      <w:tr>
+        <w:trPr>
+          <w:cantSplit/>
+          <w:trHeight w:val="515"/>
+        </w:trPr>
+        <w:tc>
+          <w:tcPr>
+            <w:tcW w:w="9005" w:type="dxa"/>
+            <w:gridSpan w:val="3"/>
+            <w:tcBorders>
+              <w:top w:val="single" w:sz="4" w:space="0" w:color="auto"/>
+              <w:left w:val="single" w:sz="4" w:space="0" w:color="auto"/>
+              <w:bottom w:val="single" w:sz="4" w:space="0" w:color="auto"/>
+              <w:right w:val="single" w:sz="4" w:space="0" w:color="auto"/>
+            </w:tcBorders>
+          </w:tcPr>
+          <w:p>
+            <w:pPr>
+              <w:jc w:val="center"/>
+              <w:rPr>
+                <w:b/>
+                <w:bCs/>
+              </w:rPr>
+            </w:pPr>
+            <w:r>
+              <w:rPr>
+                <w:b/>
+                <w:bCs/>
+              </w:rPr>
+              <w:t>Skenario Alternatif</w:t>
+            </w:r>
+            <w:r>
+              <w:rPr>
+                <w:b/>
+                <w:bCs/>
+              </w:rPr>
+              <w:t xml:space="preserve"> </w:t>
+            </w:r>
+          </w:p>
+        </w:tc>
+      </w:tr>
+      <w:tr>
+        <w:trPr>
+          <w:trHeight w:val="515"/>
+        </w:trPr>
+        <w:tc>
+          <w:tcPr>
+            <w:tcW w:w="2129" w:type="dxa"/>
+            <w:tcBorders>
+              <w:top w:val="single" w:sz="4" w:space="0" w:color="auto"/>
+              <w:left w:val="single" w:sz="4" w:space="0" w:color="auto"/>
+              <w:bottom w:val="single" w:sz="4" w:space="0" w:color="auto"/>
+              <w:right w:val="single" w:sz="4" w:space="0" w:color="auto"/>
+            </w:tcBorders>
+          </w:tcPr>
+          <w:p>
+            <w:pPr>
+              <w:rPr>
+                <w:b/>
+                <w:bCs/>
+              </w:rPr>
+            </w:pPr>
+            <w:r>
+              <w:rPr>
+                <w:b/>
+                <w:bCs/>
+              </w:rPr>
+              <w:t>Post Kondisi</w:t>
+            </w:r>
+          </w:p>
+        </w:tc>
+        <w:tc>
+          <w:tcPr>
+            <w:tcW w:w="6876" w:type="dxa"/>
+            <w:gridSpan w:val="2"/>
+            <w:tcBorders>
+              <w:top w:val="single" w:sz="4" w:space="0" w:color="auto"/>
+              <w:left w:val="single" w:sz="4" w:space="0" w:color="auto"/>
+              <w:bottom w:val="single" w:sz="4" w:space="0" w:color="auto"/>
+              <w:right w:val="single" w:sz="4" w:space="0" w:color="auto"/>
+            </w:tcBorders>
+          </w:tcPr>
+          <w:p>
+            <w:r>
+              <w:rPr>
+                <w:bCs/>
+              </w:rPr>
+              <w:t>Harga pizza berhasil disampaikan</w:t>
+            </w:r>
+          </w:p>
+        </w:tc>
+      </w:tr>
+    </w:tbl>
+    <w:p>
+      <w:pPr>
+        <w:tabs>
+          <w:tab w:val="left" w:pos="927"/>
+        </w:tabs>
+      </w:pPr>
+    </w:p>
+    <w:p>
+      <w:pPr>
+        <w:pStyle w:val="ListParagraph"/>
+        <w:numPr>
+          <w:ilvl w:val="0"/>
+          <w:numId w:val="1"/>
+        </w:numPr>
+      </w:pPr>
+      <w:proofErr w:type="spellStart"/>
+      <w:r>
+        <w:rPr>
+          <w:b/>
+        </w:rPr>
         <w:t>Usecase</w:t>
       </w:r>
       <w:proofErr w:type="spellEnd"/>
@@ -4539,6 +5439,7 @@
                 <w:bCs/>
                 <w:lang w:val="id-ID"/>
               </w:rPr>
+              <w:lastRenderedPageBreak/>
               <w:t>Karyawan</w:t>
             </w:r>
             <w:r>
@@ -5267,7 +6168,6 @@
                 <w:b/>
                 <w:bCs/>
               </w:rPr>
-              <w:lastRenderedPageBreak/>
               <w:t>Aksi Aktor</w:t>
             </w:r>
           </w:p>
@@ -5551,12 +6451,753 @@
     </w:p>
     <w:p>
       <w:pPr>
+        <w:pStyle w:val="ListParagraph"/>
+        <w:numPr>
+          <w:ilvl w:val="0"/>
+          <w:numId w:val="1"/>
+        </w:numPr>
+      </w:pPr>
+      <w:proofErr w:type="spellStart"/>
+      <w:r>
+        <w:rPr>
+          <w:b/>
+        </w:rPr>
+        <w:t>Usecase</w:t>
+      </w:r>
+      <w:proofErr w:type="spellEnd"/>
+      <w:r>
+        <w:rPr>
+          <w:b/>
+        </w:rPr>
+        <w:t xml:space="preserve"> </w:t>
+      </w:r>
+      <w:r>
+        <w:rPr>
+          <w:b/>
+          <w:lang w:val="id-ID"/>
+        </w:rPr>
+        <w:t>Bayar</w:t>
+      </w:r>
+    </w:p>
+    <w:tbl>
+      <w:tblPr>
+        <w:tblW w:w="9005" w:type="dxa"/>
+        <w:tblInd w:w="108" w:type="dxa"/>
+        <w:tblBorders>
+          <w:top w:val="single" w:sz="4" w:space="0" w:color="auto"/>
+          <w:left w:val="single" w:sz="4" w:space="0" w:color="auto"/>
+          <w:bottom w:val="single" w:sz="4" w:space="0" w:color="auto"/>
+          <w:right w:val="single" w:sz="4" w:space="0" w:color="auto"/>
+          <w:insideH w:val="single" w:sz="4" w:space="0" w:color="auto"/>
+          <w:insideV w:val="single" w:sz="4" w:space="0" w:color="auto"/>
+        </w:tblBorders>
+        <w:tblLook w:val="0000" w:firstRow="0" w:lastRow="0" w:firstColumn="0" w:lastColumn="0" w:noHBand="0" w:noVBand="0"/>
+      </w:tblPr>
+      <w:tblGrid>
+        <w:gridCol w:w="2129"/>
+        <w:gridCol w:w="2449"/>
+        <w:gridCol w:w="4427"/>
+      </w:tblGrid>
+      <w:tr>
+        <w:trPr>
+          <w:trHeight w:val="503"/>
+        </w:trPr>
+        <w:tc>
+          <w:tcPr>
+            <w:tcW w:w="2129" w:type="dxa"/>
+            <w:tcBorders>
+              <w:top w:val="single" w:sz="4" w:space="0" w:color="auto"/>
+              <w:left w:val="single" w:sz="4" w:space="0" w:color="auto"/>
+              <w:bottom w:val="single" w:sz="4" w:space="0" w:color="auto"/>
+              <w:right w:val="single" w:sz="4" w:space="0" w:color="auto"/>
+            </w:tcBorders>
+          </w:tcPr>
+          <w:p>
+            <w:pPr>
+              <w:rPr>
+                <w:b/>
+                <w:bCs/>
+              </w:rPr>
+            </w:pPr>
+            <w:r>
+              <w:rPr>
+                <w:b/>
+                <w:bCs/>
+              </w:rPr>
+              <w:t>Nomor</w:t>
+            </w:r>
+          </w:p>
+        </w:tc>
+        <w:tc>
+          <w:tcPr>
+            <w:tcW w:w="6876" w:type="dxa"/>
+            <w:gridSpan w:val="2"/>
+            <w:tcBorders>
+              <w:top w:val="single" w:sz="4" w:space="0" w:color="auto"/>
+              <w:left w:val="single" w:sz="4" w:space="0" w:color="auto"/>
+              <w:bottom w:val="single" w:sz="4" w:space="0" w:color="auto"/>
+              <w:right w:val="single" w:sz="4" w:space="0" w:color="auto"/>
+            </w:tcBorders>
+          </w:tcPr>
+          <w:p>
+            <w:r>
+              <w:t>00</w:t>
+            </w:r>
+            <w:r>
+              <w:t>8</w:t>
+            </w:r>
+          </w:p>
+        </w:tc>
+      </w:tr>
+      <w:tr>
+        <w:trPr>
+          <w:trHeight w:val="503"/>
+        </w:trPr>
+        <w:tc>
+          <w:tcPr>
+            <w:tcW w:w="2129" w:type="dxa"/>
+            <w:tcBorders>
+              <w:top w:val="single" w:sz="4" w:space="0" w:color="auto"/>
+              <w:left w:val="single" w:sz="4" w:space="0" w:color="auto"/>
+              <w:bottom w:val="single" w:sz="4" w:space="0" w:color="auto"/>
+              <w:right w:val="single" w:sz="4" w:space="0" w:color="auto"/>
+            </w:tcBorders>
+          </w:tcPr>
+          <w:p>
+            <w:pPr>
+              <w:rPr>
+                <w:b/>
+                <w:bCs/>
+              </w:rPr>
+            </w:pPr>
+            <w:r>
+              <w:rPr>
+                <w:b/>
+                <w:bCs/>
+              </w:rPr>
+              <w:t>Nama</w:t>
+            </w:r>
+          </w:p>
+        </w:tc>
+        <w:tc>
+          <w:tcPr>
+            <w:tcW w:w="6876" w:type="dxa"/>
+            <w:gridSpan w:val="2"/>
+            <w:tcBorders>
+              <w:top w:val="single" w:sz="4" w:space="0" w:color="auto"/>
+              <w:left w:val="single" w:sz="4" w:space="0" w:color="auto"/>
+              <w:bottom w:val="single" w:sz="4" w:space="0" w:color="auto"/>
+              <w:right w:val="single" w:sz="4" w:space="0" w:color="auto"/>
+            </w:tcBorders>
+          </w:tcPr>
+          <w:p>
+            <w:pPr>
+              <w:jc w:val="both"/>
+            </w:pPr>
+            <w:r>
+              <w:t>Bayar</w:t>
+            </w:r>
+            <w:r>
+              <w:t xml:space="preserve"> pizza</w:t>
+            </w:r>
+          </w:p>
+        </w:tc>
+      </w:tr>
+      <w:tr>
+        <w:trPr>
+          <w:trHeight w:val="457"/>
+        </w:trPr>
+        <w:tc>
+          <w:tcPr>
+            <w:tcW w:w="2129" w:type="dxa"/>
+            <w:tcBorders>
+              <w:top w:val="single" w:sz="4" w:space="0" w:color="auto"/>
+              <w:left w:val="single" w:sz="4" w:space="0" w:color="auto"/>
+              <w:bottom w:val="single" w:sz="4" w:space="0" w:color="auto"/>
+              <w:right w:val="single" w:sz="4" w:space="0" w:color="auto"/>
+            </w:tcBorders>
+          </w:tcPr>
+          <w:p>
+            <w:pPr>
+              <w:rPr>
+                <w:b/>
+                <w:bCs/>
+              </w:rPr>
+            </w:pPr>
+            <w:r>
+              <w:rPr>
+                <w:b/>
+                <w:bCs/>
+              </w:rPr>
+              <w:t>Tujuan</w:t>
+            </w:r>
+          </w:p>
+        </w:tc>
+        <w:tc>
+          <w:tcPr>
+            <w:tcW w:w="6876" w:type="dxa"/>
+            <w:gridSpan w:val="2"/>
+            <w:tcBorders>
+              <w:top w:val="single" w:sz="4" w:space="0" w:color="auto"/>
+              <w:left w:val="single" w:sz="4" w:space="0" w:color="auto"/>
+              <w:bottom w:val="single" w:sz="4" w:space="0" w:color="auto"/>
+              <w:right w:val="single" w:sz="4" w:space="0" w:color="auto"/>
+            </w:tcBorders>
+          </w:tcPr>
+          <w:p>
+            <w:pPr>
+              <w:jc w:val="both"/>
+            </w:pPr>
+            <w:r>
+              <w:rPr>
+                <w:lang w:val="nb-NO"/>
+              </w:rPr>
+              <w:t xml:space="preserve">Proses ini digunakan untuk </w:t>
+            </w:r>
+            <w:r>
+              <w:t xml:space="preserve">menginformasikan </w:t>
+            </w:r>
+            <w:r>
+              <w:t>pembayaran pizza.</w:t>
+            </w:r>
+          </w:p>
+        </w:tc>
+      </w:tr>
+      <w:tr>
+        <w:trPr>
+          <w:trHeight w:val="588"/>
+        </w:trPr>
+        <w:tc>
+          <w:tcPr>
+            <w:tcW w:w="2129" w:type="dxa"/>
+            <w:tcBorders>
+              <w:top w:val="single" w:sz="4" w:space="0" w:color="auto"/>
+              <w:left w:val="single" w:sz="4" w:space="0" w:color="auto"/>
+              <w:bottom w:val="single" w:sz="4" w:space="0" w:color="auto"/>
+              <w:right w:val="single" w:sz="4" w:space="0" w:color="auto"/>
+            </w:tcBorders>
+          </w:tcPr>
+          <w:p>
+            <w:pPr>
+              <w:rPr>
+                <w:b/>
+                <w:bCs/>
+              </w:rPr>
+            </w:pPr>
+            <w:r>
+              <w:rPr>
+                <w:b/>
+                <w:bCs/>
+              </w:rPr>
+              <w:lastRenderedPageBreak/>
+              <w:t>Deskripsi</w:t>
+            </w:r>
+          </w:p>
+        </w:tc>
+        <w:tc>
+          <w:tcPr>
+            <w:tcW w:w="6876" w:type="dxa"/>
+            <w:gridSpan w:val="2"/>
+            <w:tcBorders>
+              <w:top w:val="single" w:sz="4" w:space="0" w:color="auto"/>
+              <w:left w:val="single" w:sz="4" w:space="0" w:color="auto"/>
+              <w:bottom w:val="single" w:sz="4" w:space="0" w:color="auto"/>
+              <w:right w:val="single" w:sz="4" w:space="0" w:color="auto"/>
+            </w:tcBorders>
+          </w:tcPr>
+          <w:p>
+            <w:pPr>
+              <w:tabs>
+                <w:tab w:val="left" w:pos="399"/>
+              </w:tabs>
+              <w:spacing w:before="100" w:beforeAutospacing="1" w:after="100" w:afterAutospacing="1"/>
+              <w:contextualSpacing/>
+              <w:jc w:val="both"/>
+              <w:rPr>
+                <w:lang w:eastAsia="en-GB"/>
+              </w:rPr>
+            </w:pPr>
+            <w:r>
+              <w:rPr>
+                <w:lang w:eastAsia="en-GB"/>
+              </w:rPr>
+              <w:t xml:space="preserve">Use case ini menggambarkan proses </w:t>
+            </w:r>
+            <w:r>
+              <w:rPr>
+                <w:lang w:eastAsia="en-GB"/>
+              </w:rPr>
+              <w:t>pembayaran pizza</w:t>
+            </w:r>
+            <w:r>
+              <w:rPr>
+                <w:lang w:eastAsia="en-GB"/>
+              </w:rPr>
+              <w:t xml:space="preserve"> dari konnsumen </w:t>
+            </w:r>
+            <w:r>
+              <w:rPr>
+                <w:lang w:eastAsia="en-GB"/>
+              </w:rPr>
+              <w:t>kepada karyawan sesuai bill yang keluar dashboard.</w:t>
+            </w:r>
+            <w:r>
+              <w:rPr>
+                <w:lang w:eastAsia="en-GB"/>
+              </w:rPr>
+              <w:t xml:space="preserve"> </w:t>
+            </w:r>
+          </w:p>
+        </w:tc>
+      </w:tr>
+      <w:tr>
+        <w:trPr>
+          <w:trHeight w:val="515"/>
+        </w:trPr>
+        <w:tc>
+          <w:tcPr>
+            <w:tcW w:w="2129" w:type="dxa"/>
+            <w:tcBorders>
+              <w:top w:val="single" w:sz="4" w:space="0" w:color="auto"/>
+              <w:left w:val="single" w:sz="4" w:space="0" w:color="auto"/>
+              <w:bottom w:val="single" w:sz="4" w:space="0" w:color="auto"/>
+              <w:right w:val="single" w:sz="4" w:space="0" w:color="auto"/>
+            </w:tcBorders>
+          </w:tcPr>
+          <w:p>
+            <w:pPr>
+              <w:rPr>
+                <w:b/>
+                <w:bCs/>
+              </w:rPr>
+            </w:pPr>
+            <w:r>
+              <w:rPr>
+                <w:b/>
+                <w:bCs/>
+              </w:rPr>
+              <w:t>Aktor</w:t>
+            </w:r>
+          </w:p>
+        </w:tc>
+        <w:tc>
+          <w:tcPr>
+            <w:tcW w:w="6876" w:type="dxa"/>
+            <w:gridSpan w:val="2"/>
+            <w:tcBorders>
+              <w:top w:val="single" w:sz="4" w:space="0" w:color="auto"/>
+              <w:left w:val="single" w:sz="4" w:space="0" w:color="auto"/>
+              <w:bottom w:val="single" w:sz="4" w:space="0" w:color="auto"/>
+              <w:right w:val="single" w:sz="4" w:space="0" w:color="auto"/>
+            </w:tcBorders>
+          </w:tcPr>
+          <w:p>
+            <w:pPr>
+              <w:jc w:val="both"/>
+            </w:pPr>
+            <w:r>
+              <w:t xml:space="preserve">Konsumen dan </w:t>
+            </w:r>
+            <w:r>
+              <w:t>Karyawan</w:t>
+            </w:r>
+          </w:p>
+        </w:tc>
+      </w:tr>
+      <w:tr>
+        <w:trPr>
+          <w:trHeight w:val="503"/>
+        </w:trPr>
+        <w:tc>
+          <w:tcPr>
+            <w:tcW w:w="2129" w:type="dxa"/>
+            <w:tcBorders>
+              <w:top w:val="single" w:sz="4" w:space="0" w:color="auto"/>
+              <w:left w:val="single" w:sz="4" w:space="0" w:color="auto"/>
+              <w:bottom w:val="single" w:sz="4" w:space="0" w:color="auto"/>
+              <w:right w:val="single" w:sz="4" w:space="0" w:color="auto"/>
+            </w:tcBorders>
+          </w:tcPr>
+          <w:p>
+            <w:pPr>
+              <w:rPr>
+                <w:b/>
+                <w:bCs/>
+              </w:rPr>
+            </w:pPr>
+            <w:r>
+              <w:rPr>
+                <w:b/>
+                <w:bCs/>
+              </w:rPr>
+              <w:t>Pre</w:t>
+            </w:r>
+            <w:r>
+              <w:rPr>
+                <w:b/>
+                <w:bCs/>
+              </w:rPr>
+              <w:t xml:space="preserve"> </w:t>
+            </w:r>
+            <w:r>
+              <w:rPr>
+                <w:b/>
+                <w:bCs/>
+              </w:rPr>
+              <w:t>Kondisi</w:t>
+            </w:r>
+          </w:p>
+        </w:tc>
+        <w:tc>
+          <w:tcPr>
+            <w:tcW w:w="6876" w:type="dxa"/>
+            <w:gridSpan w:val="2"/>
+            <w:tcBorders>
+              <w:top w:val="single" w:sz="4" w:space="0" w:color="auto"/>
+              <w:left w:val="single" w:sz="4" w:space="0" w:color="auto"/>
+              <w:bottom w:val="single" w:sz="4" w:space="0" w:color="auto"/>
+              <w:right w:val="single" w:sz="4" w:space="0" w:color="auto"/>
+            </w:tcBorders>
+          </w:tcPr>
+          <w:p>
+            <w:r>
+              <w:t>Aktor telah masuk kehalaman dashboard</w:t>
+            </w:r>
+          </w:p>
+        </w:tc>
+      </w:tr>
+      <w:tr>
+        <w:trPr>
+          <w:trHeight w:val="515"/>
+        </w:trPr>
+        <w:tc>
+          <w:tcPr>
+            <w:tcW w:w="9005" w:type="dxa"/>
+            <w:gridSpan w:val="3"/>
+            <w:tcBorders>
+              <w:top w:val="single" w:sz="4" w:space="0" w:color="auto"/>
+              <w:left w:val="single" w:sz="4" w:space="0" w:color="auto"/>
+              <w:bottom w:val="single" w:sz="4" w:space="0" w:color="auto"/>
+              <w:right w:val="single" w:sz="4" w:space="0" w:color="auto"/>
+            </w:tcBorders>
+          </w:tcPr>
+          <w:p>
+            <w:pPr>
+              <w:jc w:val="center"/>
+              <w:rPr>
+                <w:b/>
+              </w:rPr>
+            </w:pPr>
+            <w:r>
+              <w:rPr>
+                <w:b/>
+              </w:rPr>
+              <w:t>Skenario Utama</w:t>
+            </w:r>
+          </w:p>
+        </w:tc>
+      </w:tr>
+      <w:tr>
+        <w:trPr>
+          <w:trHeight w:val="503"/>
+        </w:trPr>
+        <w:tc>
+          <w:tcPr>
+            <w:tcW w:w="4578" w:type="dxa"/>
+            <w:gridSpan w:val="2"/>
+            <w:tcBorders>
+              <w:top w:val="single" w:sz="4" w:space="0" w:color="auto"/>
+              <w:left w:val="single" w:sz="4" w:space="0" w:color="auto"/>
+              <w:bottom w:val="single" w:sz="4" w:space="0" w:color="auto"/>
+              <w:right w:val="single" w:sz="4" w:space="0" w:color="auto"/>
+            </w:tcBorders>
+          </w:tcPr>
+          <w:p>
+            <w:pPr>
+              <w:jc w:val="center"/>
+              <w:rPr>
+                <w:b/>
+                <w:bCs/>
+              </w:rPr>
+            </w:pPr>
+            <w:r>
+              <w:rPr>
+                <w:b/>
+                <w:bCs/>
+              </w:rPr>
+              <w:t>Aksi Aktor</w:t>
+            </w:r>
+          </w:p>
+        </w:tc>
+        <w:tc>
+          <w:tcPr>
+            <w:tcW w:w="4427" w:type="dxa"/>
+            <w:tcBorders>
+              <w:top w:val="single" w:sz="4" w:space="0" w:color="auto"/>
+              <w:left w:val="single" w:sz="4" w:space="0" w:color="auto"/>
+              <w:bottom w:val="single" w:sz="4" w:space="0" w:color="auto"/>
+              <w:right w:val="single" w:sz="4" w:space="0" w:color="auto"/>
+            </w:tcBorders>
+          </w:tcPr>
+          <w:p>
+            <w:pPr>
+              <w:jc w:val="center"/>
+              <w:rPr>
+                <w:b/>
+                <w:bCs/>
+                <w:lang w:val="sv-SE"/>
+              </w:rPr>
+            </w:pPr>
+            <w:r>
+              <w:rPr>
+                <w:b/>
+                <w:bCs/>
+              </w:rPr>
+              <w:t>Reaksi Si</w:t>
+            </w:r>
+            <w:r>
+              <w:rPr>
+                <w:b/>
+                <w:bCs/>
+                <w:lang w:val="sv-SE"/>
+              </w:rPr>
+              <w:t>stem</w:t>
+            </w:r>
+          </w:p>
+        </w:tc>
+      </w:tr>
+      <w:tr>
+        <w:trPr>
+          <w:trHeight w:val="830"/>
+        </w:trPr>
+        <w:tc>
+          <w:tcPr>
+            <w:tcW w:w="4578" w:type="dxa"/>
+            <w:gridSpan w:val="2"/>
+            <w:tcBorders>
+              <w:top w:val="single" w:sz="4" w:space="0" w:color="auto"/>
+              <w:left w:val="single" w:sz="4" w:space="0" w:color="auto"/>
+              <w:bottom w:val="single" w:sz="4" w:space="0" w:color="auto"/>
+              <w:right w:val="single" w:sz="4" w:space="0" w:color="auto"/>
+            </w:tcBorders>
+          </w:tcPr>
+          <w:p>
+            <w:pPr>
+              <w:pStyle w:val="ListParagraph"/>
+              <w:numPr>
+                <w:ilvl w:val="0"/>
+                <w:numId w:val="2"/>
+              </w:numPr>
+              <w:ind w:left="540"/>
+              <w:jc w:val="both"/>
+              <w:rPr>
+                <w:bCs/>
+              </w:rPr>
+            </w:pPr>
+            <w:r>
+              <w:rPr>
+                <w:bCs/>
+                <w:lang w:val="id-ID"/>
+              </w:rPr>
+              <w:t>Karyawan</w:t>
+            </w:r>
+            <w:r>
+              <w:rPr>
+                <w:bCs/>
+                <w:lang w:val="id-ID"/>
+              </w:rPr>
+              <w:t xml:space="preserve"> dan Konsumen</w:t>
+            </w:r>
+            <w:r>
+              <w:rPr>
+                <w:bCs/>
+              </w:rPr>
+              <w:t xml:space="preserve"> </w:t>
+            </w:r>
+            <w:r>
+              <w:rPr>
+                <w:bCs/>
+                <w:lang w:val="id-ID"/>
+              </w:rPr>
+              <w:t>melakukan transaksi langsung.</w:t>
+            </w:r>
+          </w:p>
+        </w:tc>
+        <w:tc>
+          <w:tcPr>
+            <w:tcW w:w="4427" w:type="dxa"/>
+            <w:tcBorders>
+              <w:top w:val="single" w:sz="4" w:space="0" w:color="auto"/>
+              <w:left w:val="single" w:sz="4" w:space="0" w:color="auto"/>
+              <w:bottom w:val="single" w:sz="4" w:space="0" w:color="auto"/>
+              <w:right w:val="single" w:sz="4" w:space="0" w:color="auto"/>
+            </w:tcBorders>
+          </w:tcPr>
+          <w:p>
+            <w:pPr>
+              <w:rPr>
+                <w:bCs/>
+              </w:rPr>
+            </w:pPr>
+          </w:p>
+        </w:tc>
+      </w:tr>
+      <w:tr>
+        <w:trPr>
+          <w:trHeight w:val="818"/>
+        </w:trPr>
+        <w:tc>
+          <w:tcPr>
+            <w:tcW w:w="4578" w:type="dxa"/>
+            <w:gridSpan w:val="2"/>
+            <w:tcBorders>
+              <w:top w:val="single" w:sz="4" w:space="0" w:color="auto"/>
+              <w:left w:val="single" w:sz="4" w:space="0" w:color="auto"/>
+              <w:bottom w:val="single" w:sz="4" w:space="0" w:color="auto"/>
+              <w:right w:val="single" w:sz="4" w:space="0" w:color="auto"/>
+            </w:tcBorders>
+          </w:tcPr>
+          <w:p>
+            <w:pPr>
+              <w:pStyle w:val="ListParagraph"/>
+              <w:jc w:val="both"/>
+              <w:rPr>
+                <w:bCs/>
+              </w:rPr>
+            </w:pPr>
+          </w:p>
+        </w:tc>
+        <w:tc>
+          <w:tcPr>
+            <w:tcW w:w="4427" w:type="dxa"/>
+            <w:tcBorders>
+              <w:top w:val="single" w:sz="4" w:space="0" w:color="auto"/>
+              <w:left w:val="single" w:sz="4" w:space="0" w:color="auto"/>
+              <w:bottom w:val="single" w:sz="4" w:space="0" w:color="auto"/>
+              <w:right w:val="single" w:sz="4" w:space="0" w:color="auto"/>
+            </w:tcBorders>
+          </w:tcPr>
+          <w:p>
+            <w:pPr>
+              <w:pStyle w:val="ListParagraph"/>
+              <w:numPr>
+                <w:ilvl w:val="0"/>
+                <w:numId w:val="2"/>
+              </w:numPr>
+              <w:ind w:left="522"/>
+              <w:rPr>
+                <w:bCs/>
+              </w:rPr>
+            </w:pPr>
+            <w:r>
+              <w:rPr>
+                <w:bCs/>
+                <w:lang w:val="id-ID"/>
+              </w:rPr>
+              <w:t>Transaksi berhasil</w:t>
+            </w:r>
+          </w:p>
+        </w:tc>
+      </w:tr>
+      <w:tr>
+        <w:trPr>
+          <w:cantSplit/>
+          <w:trHeight w:val="515"/>
+        </w:trPr>
+        <w:tc>
+          <w:tcPr>
+            <w:tcW w:w="9005" w:type="dxa"/>
+            <w:gridSpan w:val="3"/>
+            <w:tcBorders>
+              <w:top w:val="single" w:sz="4" w:space="0" w:color="auto"/>
+              <w:left w:val="single" w:sz="4" w:space="0" w:color="auto"/>
+              <w:bottom w:val="single" w:sz="4" w:space="0" w:color="auto"/>
+              <w:right w:val="single" w:sz="4" w:space="0" w:color="auto"/>
+            </w:tcBorders>
+          </w:tcPr>
+          <w:p>
+            <w:pPr>
+              <w:jc w:val="center"/>
+              <w:rPr>
+                <w:b/>
+                <w:bCs/>
+              </w:rPr>
+            </w:pPr>
+            <w:r>
+              <w:rPr>
+                <w:b/>
+                <w:bCs/>
+              </w:rPr>
+              <w:t>Skenario Alternatif</w:t>
+            </w:r>
+            <w:r>
+              <w:rPr>
+                <w:b/>
+                <w:bCs/>
+              </w:rPr>
+              <w:t xml:space="preserve"> </w:t>
+            </w:r>
+          </w:p>
+        </w:tc>
+      </w:tr>
+      <w:tr>
+        <w:trPr>
+          <w:trHeight w:val="515"/>
+        </w:trPr>
+        <w:tc>
+          <w:tcPr>
+            <w:tcW w:w="2129" w:type="dxa"/>
+            <w:tcBorders>
+              <w:top w:val="single" w:sz="4" w:space="0" w:color="auto"/>
+              <w:left w:val="single" w:sz="4" w:space="0" w:color="auto"/>
+              <w:bottom w:val="single" w:sz="4" w:space="0" w:color="auto"/>
+              <w:right w:val="single" w:sz="4" w:space="0" w:color="auto"/>
+            </w:tcBorders>
+          </w:tcPr>
+          <w:p>
+            <w:pPr>
+              <w:rPr>
+                <w:b/>
+                <w:bCs/>
+              </w:rPr>
+            </w:pPr>
+            <w:r>
+              <w:rPr>
+                <w:b/>
+                <w:bCs/>
+              </w:rPr>
+              <w:t>Post Kondisi</w:t>
+            </w:r>
+          </w:p>
+        </w:tc>
+        <w:tc>
+          <w:tcPr>
+            <w:tcW w:w="6876" w:type="dxa"/>
+            <w:gridSpan w:val="2"/>
+            <w:tcBorders>
+              <w:top w:val="single" w:sz="4" w:space="0" w:color="auto"/>
+              <w:left w:val="single" w:sz="4" w:space="0" w:color="auto"/>
+              <w:bottom w:val="single" w:sz="4" w:space="0" w:color="auto"/>
+              <w:right w:val="single" w:sz="4" w:space="0" w:color="auto"/>
+            </w:tcBorders>
+          </w:tcPr>
+          <w:p>
+            <w:r>
+              <w:rPr>
+                <w:bCs/>
+              </w:rPr>
+              <w:t>Transaksi berhasil dilakukan.</w:t>
+            </w:r>
+          </w:p>
+        </w:tc>
+      </w:tr>
+    </w:tbl>
+    <w:p>
+      <w:pPr>
         <w:tabs>
           <w:tab w:val="left" w:pos="927"/>
         </w:tabs>
       </w:pPr>
-      <w:bookmarkStart w:id="0" w:name="_GoBack"/>
-      <w:bookmarkEnd w:id="0"/>
     </w:p>
     <w:sectPr>
       <w:pgSz w:w="11906" w:h="16838"/>

</xml_diff>